<commit_message>
"Fix: Route established users to Chat, fix device tracking"
</commit_message>
<xml_diff>
--- a/KillAllPocesses.docx
+++ b/KillAllPocesses.docx
@@ -42,6 +42,104 @@
       <w:proofErr w:type="spellEnd"/>
       <w:r>
         <w:t>; Start-Sleep -Seconds 2; Write-Output "All node processes killed"</w:t>
+      </w:r>
+    </w:p>
+    <w:p/>
+    <w:p>
+      <w:r>
+        <w:t>Get-Process node -</w:t>
+      </w:r>
+      <w:proofErr w:type="spellStart"/>
+      <w:r>
+        <w:t>ErrorAction</w:t>
+      </w:r>
+      <w:proofErr w:type="spellEnd"/>
+      <w:r>
+        <w:t xml:space="preserve"> </w:t>
+      </w:r>
+      <w:proofErr w:type="spellStart"/>
+      <w:r>
+        <w:t>SilentlyContinue</w:t>
+      </w:r>
+      <w:proofErr w:type="spellEnd"/>
+      <w:r>
+        <w:t xml:space="preserve"> | Stop-Process -Force -</w:t>
+      </w:r>
+      <w:proofErr w:type="spellStart"/>
+      <w:r>
+        <w:t>ErrorAction</w:t>
+      </w:r>
+      <w:proofErr w:type="spellEnd"/>
+      <w:r>
+        <w:t xml:space="preserve"> </w:t>
+      </w:r>
+      <w:proofErr w:type="spellStart"/>
+      <w:r>
+        <w:t>SilentlyContinue</w:t>
+      </w:r>
+      <w:proofErr w:type="spellEnd"/>
+    </w:p>
+    <w:p>
+      <w:r>
+        <w:t>Start-Sleep -Seconds 3</w:t>
+      </w:r>
+      <w:r>
+        <w:t>0</w:t>
+      </w:r>
+    </w:p>
+    <w:p/>
+    <w:p>
+      <w:r>
+        <w:t xml:space="preserve"># Clear </w:t>
+      </w:r>
+      <w:proofErr w:type="spellStart"/>
+      <w:r>
+        <w:t>npm</w:t>
+      </w:r>
+      <w:proofErr w:type="spellEnd"/>
+      <w:r>
+        <w:t xml:space="preserve"> cache for client</w:t>
+      </w:r>
+    </w:p>
+    <w:p>
+      <w:r>
+        <w:t>cd "C:\Users\stuat\Documents\psychic-chat-poc\client"</w:t>
+      </w:r>
+    </w:p>
+    <w:p>
+      <w:r>
+        <w:t xml:space="preserve">Remove-Item -Path </w:t>
+      </w:r>
+      <w:proofErr w:type="spellStart"/>
+      <w:r>
+        <w:t>node_modules</w:t>
+      </w:r>
+      <w:proofErr w:type="spellEnd"/>
+      <w:proofErr w:type="gramStart"/>
+      <w:r>
+        <w:t>\.cache</w:t>
+      </w:r>
+      <w:proofErr w:type="gramEnd"/>
+      <w:r>
+        <w:t xml:space="preserve"> -Recurse -Force -</w:t>
+      </w:r>
+      <w:proofErr w:type="spellStart"/>
+      <w:r>
+        <w:t>ErrorAction</w:t>
+      </w:r>
+      <w:proofErr w:type="spellEnd"/>
+      <w:r>
+        <w:t xml:space="preserve"> </w:t>
+      </w:r>
+      <w:proofErr w:type="spellStart"/>
+      <w:r>
+        <w:t>SilentlyContinue</w:t>
+      </w:r>
+      <w:proofErr w:type="spellEnd"/>
+    </w:p>
+    <w:p>
+      <w:r>
+        <w:t>Write-Output "Cleared React cache"</w:t>
       </w:r>
     </w:p>
     <w:sectPr>

</xml_diff>